<commit_message>
Add report for 2b and debuge 2b
</commit_message>
<xml_diff>
--- a/Report.docx
+++ b/Report.docx
@@ -100,7 +100,7 @@
           </mc:Choice>
           <mc:Fallback>
             <w:pict>
-              <v:rect w14:anchorId="22790B47" id="Rectangle 2" o:spid="_x0000_s1026" style="position:absolute;margin-left:568.3pt;margin-top:-72.4pt;width:619.5pt;height:799.9pt;z-index:-251657216;visibility:visible;mso-wrap-style:square;mso-width-percent:0;mso-height-percent:0;mso-wrap-distance-left:9pt;mso-wrap-distance-top:0;mso-wrap-distance-right:9pt;mso-wrap-distance-bottom:0;mso-position-horizontal:right;mso-position-horizontal-relative:page;mso-position-vertical:absolute;mso-position-vertical-relative:text;mso-width-percent:0;mso-height-percent:0;mso-width-relative:margin;mso-height-relative:margin;v-text-anchor:middle" o:gfxdata="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" fillcolor="#ffb097" stroked="f" strokeweight="1pt">
+              <v:rect w14:anchorId="4C9379E3" id="Rectangle 2" o:spid="_x0000_s1026" style="position:absolute;margin-left:568.3pt;margin-top:-72.4pt;width:619.5pt;height:799.9pt;z-index:-251657216;visibility:visible;mso-wrap-style:square;mso-width-percent:0;mso-height-percent:0;mso-wrap-distance-left:9pt;mso-wrap-distance-top:0;mso-wrap-distance-right:9pt;mso-wrap-distance-bottom:0;mso-position-horizontal:right;mso-position-horizontal-relative:page;mso-position-vertical:absolute;mso-position-vertical-relative:text;mso-width-percent:0;mso-height-percent:0;mso-width-relative:margin;mso-height-relative:margin;v-text-anchor:middle" o:gfxdata="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" fillcolor="#ffb097" stroked="f" strokeweight="1pt">
                 <v:fill color2="#ff7575" rotate="t" focusposition=".5,.5" focussize="" colors="0 #ffb097;63570f #ff7575" focus="100%" type="gradientRadial"/>
                 <w10:wrap anchorx="page"/>
               </v:rect>
@@ -320,7 +320,7 @@
           </mc:Choice>
           <mc:Fallback>
             <w:pict>
-              <v:rect w14:anchorId="7356D03D" id="Rectangle 3" o:spid="_x0000_s1026" style="position:absolute;margin-left:573.55pt;margin-top:48.7pt;width:624.75pt;height:497.75pt;z-index:-251655168;visibility:visible;mso-wrap-style:square;mso-width-percent:0;mso-height-percent:0;mso-wrap-distance-left:9pt;mso-wrap-distance-top:0;mso-wrap-distance-right:9pt;mso-wrap-distance-bottom:0;mso-position-horizontal:right;mso-position-horizontal-relative:page;mso-position-vertical:absolute;mso-position-vertical-relative:text;mso-width-percent:0;mso-height-percent:0;mso-width-relative:margin;mso-height-relative:margin;v-text-anchor:middle" o:gfxdata="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" stroked="f" strokeweight="1pt">
+              <v:rect w14:anchorId="0C3C0FE6" id="Rectangle 3" o:spid="_x0000_s1026" style="position:absolute;margin-left:573.55pt;margin-top:48.7pt;width:624.75pt;height:497.75pt;z-index:-251655168;visibility:visible;mso-wrap-style:square;mso-width-percent:0;mso-height-percent:0;mso-wrap-distance-left:9pt;mso-wrap-distance-top:0;mso-wrap-distance-right:9pt;mso-wrap-distance-bottom:0;mso-position-horizontal:right;mso-position-horizontal-relative:page;mso-position-vertical:absolute;mso-position-vertical-relative:text;mso-width-percent:0;mso-height-percent:0;mso-width-relative:margin;mso-height-relative:margin;v-text-anchor:middle" o:gfxdata="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" stroked="f" strokeweight="1pt">
                 <v:fill r:id="rId7" o:title="" opacity="33423f" recolor="t" rotate="t" type="frame"/>
                 <w10:wrap anchorx="page"/>
               </v:rect>
@@ -1281,6 +1281,1060 @@
           <w:lang w:bidi="fa-IR"/>
         </w:rPr>
         <w:t xml:space="preserve">ی) تعداد گوشه، </w:t>
+      </w:r>
+    </w:p>
+    <w:p>
+      <w:pPr>
+        <w:bidi/>
+        <w:jc w:val="lowKashida"/>
+        <w:rPr>
+          <w:lang w:bidi="fa-IR"/>
+        </w:rPr>
+      </w:pPr>
+    </w:p>
+    <w:p>
+      <w:pPr>
+        <w:rPr>
+          <w:rtl/>
+          <w:lang w:bidi="fa-IR"/>
+        </w:rPr>
+      </w:pPr>
+      <w:r>
+        <w:rPr>
+          <w:rtl/>
+          <w:lang w:bidi="fa-IR"/>
+        </w:rPr>
+        <w:br w:type="page"/>
+      </w:r>
+    </w:p>
+    <w:p>
+      <w:pPr>
+        <w:bidi/>
+        <w:jc w:val="lowKashida"/>
+        <w:rPr>
+          <w:rFonts w:hint="cs"/>
+          <w:rtl/>
+          <w:lang w:bidi="fa-IR"/>
+        </w:rPr>
+      </w:pPr>
+      <w:r>
+        <w:rPr>
+          <w:rFonts w:hint="cs"/>
+          <w:rtl/>
+          <w:lang w:bidi="fa-IR"/>
+        </w:rPr>
+        <w:lastRenderedPageBreak/>
+        <w:t>سوال ۳</w:t>
+      </w:r>
+    </w:p>
+    <w:p>
+      <w:pPr>
+        <w:bidi/>
+        <w:jc w:val="lowKashida"/>
+        <w:rPr>
+          <w:rFonts w:hint="cs"/>
+          <w:rtl/>
+          <w:lang w:bidi="fa-IR"/>
+        </w:rPr>
+      </w:pPr>
+      <w:r>
+        <w:rPr>
+          <w:rFonts w:hint="cs"/>
+          <w:rtl/>
+          <w:lang w:bidi="fa-IR"/>
+        </w:rPr>
+        <w:t>الف)</w:t>
+      </w:r>
+    </w:p>
+    <w:p>
+      <w:pPr>
+        <w:bidi/>
+        <w:jc w:val="lowKashida"/>
+        <w:rPr>
+          <w:rtl/>
+          <w:lang w:bidi="fa-IR"/>
+        </w:rPr>
+      </w:pPr>
+      <w:r>
+        <w:rPr>
+          <w:noProof/>
+        </w:rPr>
+        <w:drawing>
+          <wp:inline distT="0" distB="0" distL="0" distR="0">
+            <wp:extent cx="5943600" cy="2058082"/>
+            <wp:effectExtent l="0" t="0" r="0" b="0"/>
+            <wp:docPr id="6" name="Picture 6" descr="C:\Users\AlirezaMazochi\AppData\Local\Microsoft\Windows\INetCache\Content.MSO\4709E784.tmp"/>
+            <wp:cNvGraphicFramePr>
+              <a:graphicFrameLocks xmlns:a="http://schemas.openxmlformats.org/drawingml/2006/main" noChangeAspect="1"/>
+            </wp:cNvGraphicFramePr>
+            <a:graphic xmlns:a="http://schemas.openxmlformats.org/drawingml/2006/main">
+              <a:graphicData uri="http://schemas.openxmlformats.org/drawingml/2006/picture">
+                <pic:pic xmlns:pic="http://schemas.openxmlformats.org/drawingml/2006/picture">
+                  <pic:nvPicPr>
+                    <pic:cNvPr id="0" name="Picture 3" descr="C:\Users\AlirezaMazochi\AppData\Local\Microsoft\Windows\INetCache\Content.MSO\4709E784.tmp"/>
+                    <pic:cNvPicPr>
+                      <a:picLocks noChangeAspect="1" noChangeArrowheads="1"/>
+                    </pic:cNvPicPr>
+                  </pic:nvPicPr>
+                  <pic:blipFill>
+                    <a:blip r:embed="rId8">
+                      <a:extLst>
+                        <a:ext uri="{28A0092B-C50C-407E-A947-70E740481C1C}">
+                          <a14:useLocalDpi xmlns:a14="http://schemas.microsoft.com/office/drawing/2010/main" val="0"/>
+                        </a:ext>
+                      </a:extLst>
+                    </a:blip>
+                    <a:srcRect/>
+                    <a:stretch>
+                      <a:fillRect/>
+                    </a:stretch>
+                  </pic:blipFill>
+                  <pic:spPr bwMode="auto">
+                    <a:xfrm>
+                      <a:off x="0" y="0"/>
+                      <a:ext cx="5943600" cy="2058082"/>
+                    </a:xfrm>
+                    <a:prstGeom prst="rect">
+                      <a:avLst/>
+                    </a:prstGeom>
+                    <a:noFill/>
+                    <a:ln>
+                      <a:noFill/>
+                    </a:ln>
+                  </pic:spPr>
+                </pic:pic>
+              </a:graphicData>
+            </a:graphic>
+          </wp:inline>
+        </w:drawing>
+      </w:r>
+    </w:p>
+    <w:p>
+      <w:pPr>
+        <w:bidi/>
+        <w:jc w:val="lowKashida"/>
+        <w:rPr>
+          <w:rtl/>
+          <w:lang w:bidi="fa-IR"/>
+        </w:rPr>
+      </w:pPr>
+      <w:r>
+        <w:rPr>
+          <w:noProof/>
+        </w:rPr>
+        <w:drawing>
+          <wp:anchor distT="0" distB="0" distL="114300" distR="114300" simplePos="0" relativeHeight="251662336" behindDoc="0" locked="0" layoutInCell="1" allowOverlap="1">
+            <wp:simplePos x="0" y="0"/>
+            <wp:positionH relativeFrom="column">
+              <wp:posOffset>-521970</wp:posOffset>
+            </wp:positionH>
+            <wp:positionV relativeFrom="paragraph">
+              <wp:posOffset>351790</wp:posOffset>
+            </wp:positionV>
+            <wp:extent cx="6976110" cy="4907012"/>
+            <wp:effectExtent l="0" t="0" r="0" b="8255"/>
+            <wp:wrapThrough wrapText="bothSides">
+              <wp:wrapPolygon edited="0">
+                <wp:start x="708" y="0"/>
+                <wp:lineTo x="295" y="1006"/>
+                <wp:lineTo x="354" y="1677"/>
+                <wp:lineTo x="0" y="2432"/>
+                <wp:lineTo x="0" y="3019"/>
+                <wp:lineTo x="531" y="4109"/>
+                <wp:lineTo x="236" y="4109"/>
+                <wp:lineTo x="649" y="5283"/>
+                <wp:lineTo x="236" y="6625"/>
+                <wp:lineTo x="354" y="7044"/>
+                <wp:lineTo x="0" y="7799"/>
+                <wp:lineTo x="0" y="8386"/>
+                <wp:lineTo x="531" y="9476"/>
+                <wp:lineTo x="236" y="9476"/>
+                <wp:lineTo x="531" y="10650"/>
+                <wp:lineTo x="236" y="11992"/>
+                <wp:lineTo x="649" y="12160"/>
+                <wp:lineTo x="354" y="12495"/>
+                <wp:lineTo x="0" y="13250"/>
+                <wp:lineTo x="0" y="13753"/>
+                <wp:lineTo x="531" y="14844"/>
+                <wp:lineTo x="236" y="15011"/>
+                <wp:lineTo x="767" y="16018"/>
+                <wp:lineTo x="590" y="16185"/>
+                <wp:lineTo x="236" y="17359"/>
+                <wp:lineTo x="649" y="17527"/>
+                <wp:lineTo x="354" y="17863"/>
+                <wp:lineTo x="0" y="18617"/>
+                <wp:lineTo x="0" y="19204"/>
+                <wp:lineTo x="472" y="20211"/>
+                <wp:lineTo x="236" y="20378"/>
+                <wp:lineTo x="472" y="21301"/>
+                <wp:lineTo x="4011" y="21552"/>
+                <wp:lineTo x="18934" y="21552"/>
+                <wp:lineTo x="20409" y="21469"/>
+                <wp:lineTo x="21529" y="20965"/>
+                <wp:lineTo x="21529" y="16269"/>
+                <wp:lineTo x="20939" y="16185"/>
+                <wp:lineTo x="17872" y="16185"/>
+                <wp:lineTo x="21529" y="15766"/>
+                <wp:lineTo x="21529" y="10902"/>
+                <wp:lineTo x="20939" y="10818"/>
+                <wp:lineTo x="17872" y="10818"/>
+                <wp:lineTo x="21529" y="10399"/>
+                <wp:lineTo x="21529" y="5451"/>
+                <wp:lineTo x="17872" y="5451"/>
+                <wp:lineTo x="21529" y="5032"/>
+                <wp:lineTo x="21529" y="168"/>
+                <wp:lineTo x="21411" y="84"/>
+                <wp:lineTo x="19819" y="0"/>
+                <wp:lineTo x="708" y="0"/>
+              </wp:wrapPolygon>
+            </wp:wrapThrough>
+            <wp:docPr id="9" name="Picture 9" descr="C:\Users\AlirezaMazochi\AppData\Local\Microsoft\Windows\INetCache\Content.MSO\EE15739E.tmp"/>
+            <wp:cNvGraphicFramePr>
+              <a:graphicFrameLocks xmlns:a="http://schemas.openxmlformats.org/drawingml/2006/main" noChangeAspect="1"/>
+            </wp:cNvGraphicFramePr>
+            <a:graphic xmlns:a="http://schemas.openxmlformats.org/drawingml/2006/main">
+              <a:graphicData uri="http://schemas.openxmlformats.org/drawingml/2006/picture">
+                <pic:pic xmlns:pic="http://schemas.openxmlformats.org/drawingml/2006/picture">
+                  <pic:nvPicPr>
+                    <pic:cNvPr id="0" name="Picture 9" descr="C:\Users\AlirezaMazochi\AppData\Local\Microsoft\Windows\INetCache\Content.MSO\EE15739E.tmp"/>
+                    <pic:cNvPicPr>
+                      <a:picLocks noChangeAspect="1" noChangeArrowheads="1"/>
+                    </pic:cNvPicPr>
+                  </pic:nvPicPr>
+                  <pic:blipFill>
+                    <a:blip r:embed="rId9">
+                      <a:extLst>
+                        <a:ext uri="{28A0092B-C50C-407E-A947-70E740481C1C}">
+                          <a14:useLocalDpi xmlns:a14="http://schemas.microsoft.com/office/drawing/2010/main" val="0"/>
+                        </a:ext>
+                      </a:extLst>
+                    </a:blip>
+                    <a:srcRect/>
+                    <a:stretch>
+                      <a:fillRect/>
+                    </a:stretch>
+                  </pic:blipFill>
+                  <pic:spPr bwMode="auto">
+                    <a:xfrm>
+                      <a:off x="0" y="0"/>
+                      <a:ext cx="6978413" cy="4908632"/>
+                    </a:xfrm>
+                    <a:prstGeom prst="rect">
+                      <a:avLst/>
+                    </a:prstGeom>
+                    <a:noFill/>
+                    <a:ln>
+                      <a:noFill/>
+                    </a:ln>
+                  </pic:spPr>
+                </pic:pic>
+              </a:graphicData>
+            </a:graphic>
+            <wp14:sizeRelH relativeFrom="margin">
+              <wp14:pctWidth>0</wp14:pctWidth>
+            </wp14:sizeRelH>
+            <wp14:sizeRelV relativeFrom="margin">
+              <wp14:pctHeight>0</wp14:pctHeight>
+            </wp14:sizeRelV>
+          </wp:anchor>
+        </w:drawing>
+      </w:r>
+      <w:r>
+        <w:rPr>
+          <w:rFonts w:hint="cs"/>
+          <w:rtl/>
+          <w:lang w:bidi="fa-IR"/>
+        </w:rPr>
+        <w:t>ب)</w:t>
+      </w:r>
+    </w:p>
+    <w:p>
+      <w:pPr>
+        <w:bidi/>
+        <w:jc w:val="lowKashida"/>
+        <w:rPr>
+          <w:rtl/>
+          <w:lang w:bidi="fa-IR"/>
+        </w:rPr>
+      </w:pPr>
+      <w:r>
+        <w:rPr>
+          <w:rFonts w:hint="cs"/>
+          <w:rtl/>
+          <w:lang w:bidi="fa-IR"/>
+        </w:rPr>
+        <w:lastRenderedPageBreak/>
+        <w:t xml:space="preserve">ج) </w:t>
+      </w:r>
+    </w:p>
+    <w:p>
+      <w:pPr>
+        <w:bidi/>
+        <w:jc w:val="lowKashida"/>
+        <w:rPr>
+          <w:rFonts w:hint="cs"/>
+          <w:i/>
+          <w:rtl/>
+          <w:lang w:bidi="fa-IR"/>
+        </w:rPr>
+      </w:pPr>
+      <w:r>
+        <w:rPr>
+          <w:rFonts w:hint="cs"/>
+          <w:rtl/>
+          <w:lang w:bidi="fa-IR"/>
+        </w:rPr>
+        <w:t>برای ویژگی ۱ و ۲،</w:t>
+      </w:r>
+      <w:r>
+        <w:rPr>
+          <w:rFonts w:hint="cs"/>
+          <w:rtl/>
+          <w:lang w:bidi="fa-IR"/>
+        </w:rPr>
+        <w:t xml:space="preserve"> </w:t>
+      </w:r>
+      <m:oMath>
+        <m:sSub>
+          <m:sSubPr>
+            <m:ctrlPr>
+              <w:rPr>
+                <w:rFonts w:ascii="Cambria Math" w:hAnsi="Cambria Math"/>
+                <w:i/>
+                <w:lang w:bidi="fa-IR"/>
+              </w:rPr>
+            </m:ctrlPr>
+          </m:sSubPr>
+          <m:e>
+            <m:r>
+              <w:rPr>
+                <w:rFonts w:ascii="Cambria Math" w:hAnsi="Cambria Math"/>
+                <w:lang w:bidi="fa-IR"/>
+              </w:rPr>
+              <m:t>T</m:t>
+            </m:r>
+          </m:e>
+          <m:sub>
+            <m:r>
+              <w:rPr>
+                <w:rFonts w:ascii="Cambria Math" w:hAnsi="Cambria Math"/>
+                <w:lang w:bidi="fa-IR"/>
+              </w:rPr>
+              <m:t>2</m:t>
+            </m:r>
+          </m:sub>
+        </m:sSub>
+      </m:oMath>
+      <w:r>
+        <w:rPr>
+          <w:rFonts w:hint="cs"/>
+          <w:rtl/>
+          <w:lang w:bidi="fa-IR"/>
+        </w:rPr>
+        <w:t xml:space="preserve"> از همه مناسب‌تر به نظر می‌رسد اگرچه </w:t>
+      </w:r>
+      <m:oMath>
+        <m:sSub>
+          <m:sSubPr>
+            <m:ctrlPr>
+              <w:rPr>
+                <w:rFonts w:ascii="Cambria Math" w:hAnsi="Cambria Math"/>
+                <w:i/>
+                <w:lang w:bidi="fa-IR"/>
+              </w:rPr>
+            </m:ctrlPr>
+          </m:sSubPr>
+          <m:e>
+            <m:r>
+              <w:rPr>
+                <w:rFonts w:ascii="Cambria Math" w:hAnsi="Cambria Math"/>
+                <w:lang w:bidi="fa-IR"/>
+              </w:rPr>
+              <m:t>T</m:t>
+            </m:r>
+          </m:e>
+          <m:sub>
+            <m:r>
+              <w:rPr>
+                <w:rFonts w:ascii="Cambria Math" w:hAnsi="Cambria Math"/>
+                <w:lang w:bidi="fa-IR"/>
+              </w:rPr>
+              <m:t>1</m:t>
+            </m:r>
+          </m:sub>
+        </m:sSub>
+      </m:oMath>
+      <w:r>
+        <w:rPr>
+          <w:rFonts w:hint="cs"/>
+          <w:rtl/>
+          <w:lang w:bidi="fa-IR"/>
+        </w:rPr>
+        <w:t xml:space="preserve"> هم قابل قبول است. دو تبدیل </w:t>
+      </w:r>
+      <m:oMath>
+        <m:sSub>
+          <m:sSubPr>
+            <m:ctrlPr>
+              <w:rPr>
+                <w:rFonts w:ascii="Cambria Math" w:hAnsi="Cambria Math"/>
+                <w:i/>
+                <w:lang w:bidi="fa-IR"/>
+              </w:rPr>
+            </m:ctrlPr>
+          </m:sSubPr>
+          <m:e>
+            <m:r>
+              <w:rPr>
+                <w:rFonts w:ascii="Cambria Math" w:hAnsi="Cambria Math"/>
+                <w:lang w:bidi="fa-IR"/>
+              </w:rPr>
+              <m:t>T</m:t>
+            </m:r>
+          </m:e>
+          <m:sub>
+            <m:r>
+              <w:rPr>
+                <w:rFonts w:ascii="Cambria Math" w:hAnsi="Cambria Math"/>
+                <w:lang w:bidi="fa-IR"/>
+              </w:rPr>
+              <m:t>3</m:t>
+            </m:r>
+          </m:sub>
+        </m:sSub>
+      </m:oMath>
+      <w:r>
+        <w:rPr>
+          <w:rFonts w:hint="cs"/>
+          <w:rtl/>
+          <w:lang w:bidi="fa-IR"/>
+        </w:rPr>
+        <w:t xml:space="preserve"> و </w:t>
+      </w:r>
+      <m:oMath>
+        <m:sSub>
+          <m:sSubPr>
+            <m:ctrlPr>
+              <w:rPr>
+                <w:rFonts w:ascii="Cambria Math" w:hAnsi="Cambria Math"/>
+                <w:i/>
+                <w:lang w:bidi="fa-IR"/>
+              </w:rPr>
+            </m:ctrlPr>
+          </m:sSubPr>
+          <m:e>
+            <m:r>
+              <w:rPr>
+                <w:rFonts w:ascii="Cambria Math" w:hAnsi="Cambria Math"/>
+                <w:lang w:bidi="fa-IR"/>
+              </w:rPr>
+              <m:t>T</m:t>
+            </m:r>
+          </m:e>
+          <m:sub>
+            <m:r>
+              <w:rPr>
+                <w:rFonts w:ascii="Cambria Math" w:hAnsi="Cambria Math"/>
+                <w:lang w:bidi="fa-IR"/>
+              </w:rPr>
+              <m:t>4</m:t>
+            </m:r>
+          </m:sub>
+        </m:sSub>
+      </m:oMath>
+      <w:r>
+        <w:rPr>
+          <w:rFonts w:hint="cs"/>
+          <w:rtl/>
+          <w:lang w:bidi="fa-IR"/>
+        </w:rPr>
+        <w:t xml:space="preserve"> نتوانسته‌اند برخلاف دو تبدیل دیگر</w:t>
+      </w:r>
+      <w:r>
+        <w:rPr>
+          <w:rFonts w:hint="cs"/>
+          <w:rtl/>
+          <w:lang w:bidi="fa-IR"/>
+        </w:rPr>
+        <w:t>،</w:t>
+      </w:r>
+      <w:r>
+        <w:rPr>
+          <w:rFonts w:hint="cs"/>
+          <w:rtl/>
+          <w:lang w:bidi="fa-IR"/>
+        </w:rPr>
+        <w:t xml:space="preserve"> کلاس نسبتا مجزای قرمز را به خوبی جداکنند. در مورد </w:t>
+      </w:r>
+      <m:oMath>
+        <m:sSub>
+          <m:sSubPr>
+            <m:ctrlPr>
+              <w:rPr>
+                <w:rFonts w:ascii="Cambria Math" w:hAnsi="Cambria Math"/>
+                <w:i/>
+                <w:lang w:bidi="fa-IR"/>
+              </w:rPr>
+            </m:ctrlPr>
+          </m:sSubPr>
+          <m:e>
+            <m:r>
+              <w:rPr>
+                <w:rFonts w:ascii="Cambria Math" w:hAnsi="Cambria Math"/>
+                <w:lang w:bidi="fa-IR"/>
+              </w:rPr>
+              <m:t>T</m:t>
+            </m:r>
+          </m:e>
+          <m:sub>
+            <m:r>
+              <w:rPr>
+                <w:rFonts w:ascii="Cambria Math" w:hAnsi="Cambria Math"/>
+                <w:lang w:bidi="fa-IR"/>
+              </w:rPr>
+              <m:t>2</m:t>
+            </m:r>
+          </m:sub>
+        </m:sSub>
+      </m:oMath>
+      <w:r>
+        <w:rPr>
+          <w:rFonts w:hint="cs"/>
+          <w:rtl/>
+          <w:lang w:bidi="fa-IR"/>
+        </w:rPr>
+        <w:t xml:space="preserve"> و </w:t>
+      </w:r>
+      <m:oMath>
+        <m:sSub>
+          <m:sSubPr>
+            <m:ctrlPr>
+              <w:rPr>
+                <w:rFonts w:ascii="Cambria Math" w:hAnsi="Cambria Math"/>
+                <w:i/>
+                <w:lang w:bidi="fa-IR"/>
+              </w:rPr>
+            </m:ctrlPr>
+          </m:sSubPr>
+          <m:e>
+            <m:r>
+              <w:rPr>
+                <w:rFonts w:ascii="Cambria Math" w:hAnsi="Cambria Math"/>
+                <w:lang w:bidi="fa-IR"/>
+              </w:rPr>
+              <m:t>T</m:t>
+            </m:r>
+          </m:e>
+          <m:sub>
+            <m:r>
+              <w:rPr>
+                <w:rFonts w:ascii="Cambria Math" w:hAnsi="Cambria Math"/>
+                <w:lang w:bidi="fa-IR"/>
+              </w:rPr>
+              <m:t>2</m:t>
+            </m:r>
+          </m:sub>
+        </m:sSub>
+      </m:oMath>
+      <w:r>
+        <w:rPr>
+          <w:rFonts w:hint="cs"/>
+          <w:rtl/>
+          <w:lang w:bidi="fa-IR"/>
+        </w:rPr>
+        <w:t xml:space="preserve"> هر دو تقریبا مشابه هستند اما تبدیل </w:t>
+      </w:r>
+      <m:oMath>
+        <m:sSub>
+          <m:sSubPr>
+            <m:ctrlPr>
+              <w:rPr>
+                <w:rFonts w:ascii="Cambria Math" w:hAnsi="Cambria Math"/>
+                <w:i/>
+                <w:lang w:bidi="fa-IR"/>
+              </w:rPr>
+            </m:ctrlPr>
+          </m:sSubPr>
+          <m:e>
+            <m:r>
+              <w:rPr>
+                <w:rFonts w:ascii="Cambria Math" w:hAnsi="Cambria Math"/>
+                <w:lang w:bidi="fa-IR"/>
+              </w:rPr>
+              <m:t>T</m:t>
+            </m:r>
+          </m:e>
+          <m:sub>
+            <m:r>
+              <w:rPr>
+                <w:rFonts w:ascii="Cambria Math" w:hAnsi="Cambria Math"/>
+                <w:lang w:bidi="fa-IR"/>
+              </w:rPr>
+              <m:t>2</m:t>
+            </m:r>
+          </m:sub>
+        </m:sSub>
+      </m:oMath>
+      <w:r>
+        <w:rPr>
+          <w:rFonts w:hint="cs"/>
+          <w:rtl/>
+          <w:lang w:bidi="fa-IR"/>
+        </w:rPr>
+        <w:t xml:space="preserve"> کمی کلاس قرمز را بهتر جدا کرده است.</w:t>
+      </w:r>
+    </w:p>
+    <w:p>
+      <w:pPr>
+        <w:bidi/>
+        <w:jc w:val="lowKashida"/>
+        <w:rPr>
+          <w:rFonts w:hint="cs"/>
+          <w:i/>
+          <w:rtl/>
+          <w:lang w:bidi="fa-IR"/>
+        </w:rPr>
+      </w:pPr>
+      <w:r>
+        <w:rPr>
+          <w:rFonts w:hint="cs"/>
+          <w:rtl/>
+          <w:lang w:bidi="fa-IR"/>
+        </w:rPr>
+        <w:t>برای ویژگی ۱ و ۳،</w:t>
+      </w:r>
+      <w:r>
+        <w:rPr>
+          <w:rFonts w:hint="cs"/>
+          <w:rtl/>
+          <w:lang w:bidi="fa-IR"/>
+        </w:rPr>
+        <w:t xml:space="preserve"> </w:t>
+      </w:r>
+      <m:oMath>
+        <m:sSub>
+          <m:sSubPr>
+            <m:ctrlPr>
+              <w:rPr>
+                <w:rFonts w:ascii="Cambria Math" w:hAnsi="Cambria Math"/>
+                <w:i/>
+                <w:lang w:bidi="fa-IR"/>
+              </w:rPr>
+            </m:ctrlPr>
+          </m:sSubPr>
+          <m:e>
+            <m:r>
+              <w:rPr>
+                <w:rFonts w:ascii="Cambria Math" w:hAnsi="Cambria Math"/>
+                <w:lang w:bidi="fa-IR"/>
+              </w:rPr>
+              <m:t>T</m:t>
+            </m:r>
+          </m:e>
+          <m:sub>
+            <m:r>
+              <w:rPr>
+                <w:rFonts w:ascii="Cambria Math" w:hAnsi="Cambria Math"/>
+                <w:lang w:bidi="fa-IR"/>
+              </w:rPr>
+              <m:t>4</m:t>
+            </m:r>
+          </m:sub>
+        </m:sSub>
+      </m:oMath>
+      <w:r>
+        <w:rPr>
+          <w:rFonts w:hint="cs"/>
+          <w:rtl/>
+          <w:lang w:bidi="fa-IR"/>
+        </w:rPr>
+        <w:t xml:space="preserve"> مناسب‌ترین است.</w:t>
+      </w:r>
+      <w:r>
+        <w:rPr>
+          <w:rFonts w:hint="cs"/>
+          <w:rtl/>
+          <w:lang w:bidi="fa-IR"/>
+        </w:rPr>
+        <w:t xml:space="preserve"> در تبدیل </w:t>
+      </w:r>
+      <m:oMath>
+        <m:sSub>
+          <m:sSubPr>
+            <m:ctrlPr>
+              <w:rPr>
+                <w:rFonts w:ascii="Cambria Math" w:hAnsi="Cambria Math"/>
+                <w:i/>
+                <w:lang w:bidi="fa-IR"/>
+              </w:rPr>
+            </m:ctrlPr>
+          </m:sSubPr>
+          <m:e>
+            <m:r>
+              <w:rPr>
+                <w:rFonts w:ascii="Cambria Math" w:hAnsi="Cambria Math"/>
+                <w:lang w:bidi="fa-IR"/>
+              </w:rPr>
+              <m:t>T</m:t>
+            </m:r>
+          </m:e>
+          <m:sub>
+            <m:r>
+              <w:rPr>
+                <w:rFonts w:ascii="Cambria Math" w:hAnsi="Cambria Math"/>
+                <w:lang w:bidi="fa-IR"/>
+              </w:rPr>
+              <m:t>1</m:t>
+            </m:r>
+          </m:sub>
+        </m:sSub>
+      </m:oMath>
+      <w:r>
+        <w:rPr>
+          <w:rFonts w:hint="cs"/>
+          <w:rtl/>
+          <w:lang w:bidi="fa-IR"/>
+        </w:rPr>
+        <w:t xml:space="preserve"> و </w:t>
+      </w:r>
+      <m:oMath>
+        <m:sSub>
+          <m:sSubPr>
+            <m:ctrlPr>
+              <w:rPr>
+                <w:rFonts w:ascii="Cambria Math" w:hAnsi="Cambria Math"/>
+                <w:i/>
+                <w:lang w:bidi="fa-IR"/>
+              </w:rPr>
+            </m:ctrlPr>
+          </m:sSubPr>
+          <m:e>
+            <m:r>
+              <w:rPr>
+                <w:rFonts w:ascii="Cambria Math" w:hAnsi="Cambria Math"/>
+                <w:lang w:bidi="fa-IR"/>
+              </w:rPr>
+              <m:t>T</m:t>
+            </m:r>
+          </m:e>
+          <m:sub>
+            <m:r>
+              <w:rPr>
+                <w:rFonts w:ascii="Cambria Math" w:hAnsi="Cambria Math"/>
+                <w:lang w:bidi="fa-IR"/>
+              </w:rPr>
+              <m:t>2</m:t>
+            </m:r>
+          </m:sub>
+        </m:sSub>
+      </m:oMath>
+      <w:r>
+        <w:rPr>
+          <w:rFonts w:hint="cs"/>
+          <w:rtl/>
+          <w:lang w:bidi="fa-IR"/>
+        </w:rPr>
+        <w:t xml:space="preserve"> داده‌های هر سه کلاس روی هم افتاده است. در تبدیل </w:t>
+      </w:r>
+      <m:oMath>
+        <m:sSub>
+          <m:sSubPr>
+            <m:ctrlPr>
+              <w:rPr>
+                <w:rFonts w:ascii="Cambria Math" w:hAnsi="Cambria Math"/>
+                <w:i/>
+                <w:lang w:bidi="fa-IR"/>
+              </w:rPr>
+            </m:ctrlPr>
+          </m:sSubPr>
+          <m:e>
+            <m:r>
+              <w:rPr>
+                <w:rFonts w:ascii="Cambria Math" w:hAnsi="Cambria Math"/>
+                <w:lang w:bidi="fa-IR"/>
+              </w:rPr>
+              <m:t>T</m:t>
+            </m:r>
+          </m:e>
+          <m:sub>
+            <m:r>
+              <w:rPr>
+                <w:rFonts w:ascii="Cambria Math" w:hAnsi="Cambria Math"/>
+                <w:lang w:bidi="fa-IR"/>
+              </w:rPr>
+              <m:t>3</m:t>
+            </m:r>
+          </m:sub>
+        </m:sSub>
+      </m:oMath>
+      <w:r>
+        <w:rPr>
+          <w:rFonts w:hint="cs"/>
+          <w:rtl/>
+          <w:lang w:bidi="fa-IR"/>
+        </w:rPr>
+        <w:t xml:space="preserve"> هم دو کلاس آبی و سیاه همپوشانی زیادی دارند و داده‌های کلاس قرمز نسبت به </w:t>
+      </w:r>
+      <m:oMath>
+        <m:sSub>
+          <m:sSubPr>
+            <m:ctrlPr>
+              <w:rPr>
+                <w:rFonts w:ascii="Cambria Math" w:hAnsi="Cambria Math"/>
+                <w:i/>
+                <w:lang w:bidi="fa-IR"/>
+              </w:rPr>
+            </m:ctrlPr>
+          </m:sSubPr>
+          <m:e>
+            <m:r>
+              <w:rPr>
+                <w:rFonts w:ascii="Cambria Math" w:hAnsi="Cambria Math"/>
+                <w:lang w:bidi="fa-IR"/>
+              </w:rPr>
+              <m:t>T</m:t>
+            </m:r>
+          </m:e>
+          <m:sub>
+            <m:r>
+              <w:rPr>
+                <w:rFonts w:ascii="Cambria Math" w:hAnsi="Cambria Math"/>
+                <w:lang w:bidi="fa-IR"/>
+              </w:rPr>
+              <m:t>4</m:t>
+            </m:r>
+          </m:sub>
+        </m:sSub>
+      </m:oMath>
+      <w:r>
+        <w:rPr>
+          <w:rFonts w:hint="cs"/>
+          <w:rtl/>
+          <w:lang w:bidi="fa-IR"/>
+        </w:rPr>
+        <w:t xml:space="preserve"> پراکنده‌تر است.</w:t>
+      </w:r>
+    </w:p>
+    <w:p>
+      <w:pPr>
+        <w:bidi/>
+        <w:jc w:val="lowKashida"/>
+        <w:rPr>
+          <w:rFonts w:hint="cs"/>
+          <w:rtl/>
+          <w:lang w:bidi="fa-IR"/>
+        </w:rPr>
+      </w:pPr>
+      <w:r>
+        <w:rPr>
+          <w:rFonts w:hint="cs"/>
+          <w:rtl/>
+          <w:lang w:bidi="fa-IR"/>
+        </w:rPr>
+        <w:t xml:space="preserve">برای ویژگی ۲ و ۴، </w:t>
+      </w:r>
+      <m:oMath>
+        <m:sSub>
+          <m:sSubPr>
+            <m:ctrlPr>
+              <w:rPr>
+                <w:rFonts w:ascii="Cambria Math" w:hAnsi="Cambria Math"/>
+                <w:i/>
+                <w:lang w:bidi="fa-IR"/>
+              </w:rPr>
+            </m:ctrlPr>
+          </m:sSubPr>
+          <m:e>
+            <m:r>
+              <w:rPr>
+                <w:rFonts w:ascii="Cambria Math" w:hAnsi="Cambria Math"/>
+                <w:lang w:bidi="fa-IR"/>
+              </w:rPr>
+              <m:t>T</m:t>
+            </m:r>
+          </m:e>
+          <m:sub>
+            <m:r>
+              <w:rPr>
+                <w:rFonts w:ascii="Cambria Math" w:hAnsi="Cambria Math"/>
+                <w:lang w:bidi="fa-IR"/>
+              </w:rPr>
+              <m:t>4</m:t>
+            </m:r>
+          </m:sub>
+        </m:sSub>
+      </m:oMath>
+      <w:r>
+        <w:rPr>
+          <w:rFonts w:hint="cs"/>
+          <w:rtl/>
+          <w:lang w:bidi="fa-IR"/>
+        </w:rPr>
+        <w:t xml:space="preserve"> مناسب‌ترین است.</w:t>
+      </w:r>
+      <w:r>
+        <w:rPr>
+          <w:rFonts w:hint="cs"/>
+          <w:rtl/>
+          <w:lang w:bidi="fa-IR"/>
+        </w:rPr>
+        <w:t xml:space="preserve">‌ تبدیل </w:t>
+      </w:r>
+      <m:oMath>
+        <m:sSub>
+          <m:sSubPr>
+            <m:ctrlPr>
+              <w:rPr>
+                <w:rFonts w:ascii="Cambria Math" w:hAnsi="Cambria Math"/>
+                <w:i/>
+                <w:lang w:bidi="fa-IR"/>
+              </w:rPr>
+            </m:ctrlPr>
+          </m:sSubPr>
+          <m:e>
+            <m:r>
+              <w:rPr>
+                <w:rFonts w:ascii="Cambria Math" w:hAnsi="Cambria Math"/>
+                <w:lang w:bidi="fa-IR"/>
+              </w:rPr>
+              <m:t>T</m:t>
+            </m:r>
+          </m:e>
+          <m:sub>
+            <m:r>
+              <w:rPr>
+                <w:rFonts w:ascii="Cambria Math" w:hAnsi="Cambria Math"/>
+                <w:lang w:bidi="fa-IR"/>
+              </w:rPr>
+              <m:t>3</m:t>
+            </m:r>
+          </m:sub>
+        </m:sSub>
+      </m:oMath>
+      <w:r>
+        <w:rPr>
+          <w:rFonts w:hint="cs"/>
+          <w:rtl/>
+          <w:lang w:bidi="fa-IR"/>
+        </w:rPr>
+        <w:t xml:space="preserve"> داده‌های هر سه کلاس را در یک نقطه نگاشت می‌کند. </w:t>
+      </w:r>
+      <m:oMath>
+        <m:sSub>
+          <m:sSubPr>
+            <m:ctrlPr>
+              <w:rPr>
+                <w:rFonts w:ascii="Cambria Math" w:hAnsi="Cambria Math"/>
+                <w:i/>
+                <w:lang w:bidi="fa-IR"/>
+              </w:rPr>
+            </m:ctrlPr>
+          </m:sSubPr>
+          <m:e>
+            <m:r>
+              <w:rPr>
+                <w:rFonts w:ascii="Cambria Math" w:hAnsi="Cambria Math"/>
+                <w:lang w:bidi="fa-IR"/>
+              </w:rPr>
+              <m:t>T</m:t>
+            </m:r>
+          </m:e>
+          <m:sub>
+            <m:r>
+              <w:rPr>
+                <w:rFonts w:ascii="Cambria Math" w:hAnsi="Cambria Math"/>
+                <w:lang w:bidi="fa-IR"/>
+              </w:rPr>
+              <m:t>1</m:t>
+            </m:r>
+          </m:sub>
+        </m:sSub>
+      </m:oMath>
+      <w:r>
+        <w:rPr>
+          <w:rFonts w:hint="cs"/>
+          <w:rtl/>
+          <w:lang w:bidi="fa-IR"/>
+        </w:rPr>
+        <w:t xml:space="preserve"> و </w:t>
+      </w:r>
+      <m:oMath>
+        <m:sSub>
+          <m:sSubPr>
+            <m:ctrlPr>
+              <w:rPr>
+                <w:rFonts w:ascii="Cambria Math" w:hAnsi="Cambria Math"/>
+                <w:i/>
+                <w:lang w:bidi="fa-IR"/>
+              </w:rPr>
+            </m:ctrlPr>
+          </m:sSubPr>
+          <m:e>
+            <m:r>
+              <w:rPr>
+                <w:rFonts w:ascii="Cambria Math" w:hAnsi="Cambria Math"/>
+                <w:lang w:bidi="fa-IR"/>
+              </w:rPr>
+              <m:t>T</m:t>
+            </m:r>
+          </m:e>
+          <m:sub>
+            <m:r>
+              <w:rPr>
+                <w:rFonts w:ascii="Cambria Math" w:hAnsi="Cambria Math"/>
+                <w:lang w:bidi="fa-IR"/>
+              </w:rPr>
+              <m:t>2</m:t>
+            </m:r>
+          </m:sub>
+        </m:sSub>
+      </m:oMath>
+      <w:r>
+        <w:rPr>
+          <w:rFonts w:hint="cs"/>
+          <w:rtl/>
+          <w:lang w:bidi="fa-IR"/>
+        </w:rPr>
+        <w:t xml:space="preserve"> دو کلاس آبی و سیاه را روی هم می‌اندازد درحالی که در </w:t>
+      </w:r>
+      <m:oMath>
+        <m:sSub>
+          <m:sSubPr>
+            <m:ctrlPr>
+              <w:rPr>
+                <w:rFonts w:ascii="Cambria Math" w:hAnsi="Cambria Math"/>
+                <w:i/>
+                <w:lang w:bidi="fa-IR"/>
+              </w:rPr>
+            </m:ctrlPr>
+          </m:sSubPr>
+          <m:e>
+            <m:r>
+              <w:rPr>
+                <w:rFonts w:ascii="Cambria Math" w:hAnsi="Cambria Math"/>
+                <w:lang w:bidi="fa-IR"/>
+              </w:rPr>
+              <m:t>T</m:t>
+            </m:r>
+          </m:e>
+          <m:sub>
+            <m:r>
+              <w:rPr>
+                <w:rFonts w:ascii="Cambria Math" w:hAnsi="Cambria Math"/>
+                <w:lang w:bidi="fa-IR"/>
+              </w:rPr>
+              <m:t>4</m:t>
+            </m:r>
+          </m:sub>
+        </m:sSub>
+      </m:oMath>
+      <w:r>
+        <w:rPr>
+          <w:rFonts w:hint="cs"/>
+          <w:rtl/>
+          <w:lang w:bidi="fa-IR"/>
+        </w:rPr>
+        <w:t xml:space="preserve"> سه کلاس تاحد قابل قبولی از هم جدا شده‌اند.</w:t>
       </w:r>
       <w:bookmarkStart w:id="0" w:name="_GoBack"/>
       <w:bookmarkEnd w:id="0"/>
@@ -1835,6 +2889,16 @@
       <w:szCs w:val="28"/>
     </w:rPr>
   </w:style>
+  <w:style w:type="character" w:styleId="PlaceholderText">
+    <w:name w:val="Placeholder Text"/>
+    <w:basedOn w:val="DefaultParagraphFont"/>
+    <w:uiPriority w:val="99"/>
+    <w:semiHidden/>
+    <w:rsid w:val="00BB4A64"/>
+    <w:rPr>
+      <w:color w:val="808080"/>
+    </w:rPr>
+  </w:style>
 </w:styles>
 </file>
 

</xml_diff>